<commit_message>
Login Register NO Definitivo
</commit_message>
<xml_diff>
--- a/Documentacion/Plantilla_Anteproyecto Desarrolo de aplicaciones.docx
+++ b/Documentacion/Plantilla_Anteproyecto Desarrolo de aplicaciones.docx
@@ -70,14 +70,14 @@
           <w:sz w:val="32"/>
           <w:szCs w:val="32"/>
         </w:rPr>
-        <w:t>Optimización de la Experiencia del Cliente en el Alquiler de Vehículos: Desarrollo de una Plataforma de Excelencia</w:t>
+        <w:t xml:space="preserve">Desarrollo de una Plataforma </w:t>
       </w:r>
       <w:r>
         <w:rPr>
           <w:sz w:val="32"/>
           <w:szCs w:val="32"/>
         </w:rPr>
-        <w:t xml:space="preserve"> de alquileres de </w:t>
+        <w:t xml:space="preserve">de alquileres de </w:t>
       </w:r>
       <w:r>
         <w:rPr>
@@ -230,37 +230,7 @@
         <w:rPr>
           <w:rFonts w:ascii="Arial" w:hAnsi="Arial" w:cs="Arial"/>
         </w:rPr>
-        <w:t>He observado</w:t>
-      </w:r>
-      <w:r>
-        <w:rPr>
-          <w:rFonts w:ascii="Arial" w:hAnsi="Arial" w:cs="Arial"/>
-        </w:rPr>
-        <w:t xml:space="preserve"> que existe una carencia en herramientas que permitan a los grupos de </w:t>
-      </w:r>
-      <w:r>
-        <w:rPr>
-          <w:rFonts w:ascii="Arial" w:hAnsi="Arial" w:cs="Arial"/>
-        </w:rPr>
-        <w:t>personas</w:t>
-      </w:r>
-      <w:r>
-        <w:rPr>
-          <w:rFonts w:ascii="Arial" w:hAnsi="Arial" w:cs="Arial"/>
-        </w:rPr>
-        <w:t xml:space="preserve"> alquilar</w:t>
-      </w:r>
-      <w:r>
-        <w:rPr>
-          <w:rFonts w:ascii="Arial" w:hAnsi="Arial" w:cs="Arial"/>
-        </w:rPr>
-        <w:t xml:space="preserve"> </w:t>
-      </w:r>
-      <w:r>
-        <w:rPr>
-          <w:rFonts w:ascii="Arial" w:hAnsi="Arial" w:cs="Arial"/>
-        </w:rPr>
-        <w:t>vehículos cuando están de viaje.</w:t>
+        <w:t>Existe una carencia en herramientas que permitan a los grupos de personas alquilar vehículos de manera ágil y efectiva.</w:t>
       </w:r>
     </w:p>
     <w:p>
@@ -273,19 +243,7 @@
         <w:rPr>
           <w:rFonts w:ascii="Arial" w:hAnsi="Arial" w:cs="Arial"/>
         </w:rPr>
-        <w:t xml:space="preserve">Este proyecto se centra en la conceptualización, diseño y desarrollo de una página web </w:t>
-      </w:r>
-      <w:r>
-        <w:rPr>
-          <w:rFonts w:ascii="Arial" w:hAnsi="Arial" w:cs="Arial"/>
-        </w:rPr>
-        <w:t xml:space="preserve">y aplicación móvil </w:t>
-      </w:r>
-      <w:r>
-        <w:rPr>
-          <w:rFonts w:ascii="Arial" w:hAnsi="Arial" w:cs="Arial"/>
-        </w:rPr>
-        <w:t>para una tienda de alquiler de coches en línea. La plataforma tiene como objetivo mejorar la experiencia del cliente al facilitar la búsqueda, selección y reserva de vehículos, al tiempo que optimiza la gestión de reservas y flota de coches</w:t>
+        <w:t>Este proyecto se centra en la conceptualización, diseño y desarrollo de una página web para una tienda de alquiler de coches en línea. La plataforma tiene como objetivo mejorar la experiencia del cliente al facilitar la búsqueda, selección y reserva de vehículos, al tiempo que optimiza la gestión de reservas y flota de coches</w:t>
       </w:r>
       <w:r>
         <w:rPr>
@@ -335,16 +293,37 @@
       <w:pPr>
         <w:rPr>
           <w:rFonts w:ascii="Arial" w:hAnsi="Arial" w:cs="Arial"/>
+        </w:rPr>
+      </w:pPr>
+      <w:r>
+        <w:rPr>
+          <w:rFonts w:ascii="Arial" w:hAnsi="Arial" w:cs="Arial"/>
           <w:b/>
           <w:bCs/>
         </w:rPr>
-      </w:pPr>
-      <w:r>
+        <w:t>Registro e Inicio de Sesión:</w:t>
+      </w:r>
+      <w:r>
+        <w:rPr>
+          <w:rFonts w:ascii="Arial" w:hAnsi="Arial" w:cs="Arial"/>
+        </w:rPr>
+        <w:t xml:space="preserve"> Permitir a los usuarios crear una cuenta personal y acceder a la plataforma mediante un proceso de inicio de sesión seguro y eficiente.</w:t>
+      </w:r>
+    </w:p>
+    <w:p>
+      <w:pPr>
         <w:rPr>
           <w:rFonts w:ascii="Arial" w:hAnsi="Arial" w:cs="Arial"/>
           <w:b/>
           <w:bCs/>
         </w:rPr>
+      </w:pPr>
+      <w:r>
+        <w:rPr>
+          <w:rFonts w:ascii="Arial" w:hAnsi="Arial" w:cs="Arial"/>
+          <w:b/>
+          <w:bCs/>
+        </w:rPr>
         <w:t xml:space="preserve">Sistema de Reservas en Tiempo Real: </w:t>
       </w:r>
       <w:r>
@@ -395,7 +374,13 @@
         <w:rPr>
           <w:rFonts w:ascii="Arial" w:hAnsi="Arial" w:cs="Arial"/>
         </w:rPr>
-        <w:t>Diseñar una interfaz de usuario atractiva y fácil de usar que muestre un catálogo completo de coches disponibles para alquiler. Los usuarios podrán ver detalles de cada vehículo, incluyendo imágenes, especificaciones y precios.</w:t>
+        <w:t>Diseñar una interfaz de usuario atractiva y fácil de usar que muestre un catálogo completo de coches disponibles para alquiler. Los usuarios podrán ver detalles de cada vehículo, incluyendo imágenes, especificaciones y precios</w:t>
+      </w:r>
+      <w:r>
+        <w:rPr>
+          <w:rFonts w:ascii="Arial" w:hAnsi="Arial" w:cs="Arial"/>
+        </w:rPr>
+        <w:t xml:space="preserve"> y el administrador podrá administrar el catálogo añadiendo, borrando y actualizando automóviles.</w:t>
       </w:r>
     </w:p>
     <w:p>
@@ -537,7 +522,19 @@
         <w:rPr>
           <w:rFonts w:ascii="Arial" w:hAnsi="Arial" w:cs="Arial"/>
         </w:rPr>
-        <w:t xml:space="preserve"> Diseñar y desarrollar una página web y una aplicación móvil intuitivas que simplifiquen la búsqueda, selección y reserva de vehículos en línea.</w:t>
+        <w:t xml:space="preserve"> Diseñar y desarrollar una página web</w:t>
+      </w:r>
+      <w:r>
+        <w:rPr>
+          <w:rFonts w:ascii="Arial" w:hAnsi="Arial" w:cs="Arial"/>
+        </w:rPr>
+        <w:t xml:space="preserve"> </w:t>
+      </w:r>
+      <w:r>
+        <w:rPr>
+          <w:rFonts w:ascii="Arial" w:hAnsi="Arial" w:cs="Arial"/>
+        </w:rPr>
+        <w:t>intuitivas que simplifiquen la búsqueda, selección y reserva de vehículos en línea.</w:t>
       </w:r>
     </w:p>
     <w:p>
@@ -612,7 +609,19 @@
         <w:rPr>
           <w:rFonts w:ascii="Arial" w:hAnsi="Arial" w:cs="Arial"/>
         </w:rPr>
-        <w:t>comentarios.</w:t>
+        <w:t>comentarios</w:t>
+      </w:r>
+      <w:r>
+        <w:rPr>
+          <w:rFonts w:ascii="Arial" w:hAnsi="Arial" w:cs="Arial"/>
+        </w:rPr>
+        <w:t xml:space="preserve"> en cada automóvil</w:t>
+      </w:r>
+      <w:r>
+        <w:rPr>
+          <w:rFonts w:ascii="Arial" w:hAnsi="Arial" w:cs="Arial"/>
+        </w:rPr>
+        <w:t>.</w:t>
       </w:r>
     </w:p>
     <w:p>
@@ -1240,7 +1249,7 @@
               <w:bottom w:val="nil"/>
               <w:right w:val="nil"/>
             </w:tcBorders>
-            <w:shd w:val="clear" w:color="auto" w:fill="C65911"/>
+            <w:shd w:val="clear" w:color="auto" w:fill="auto"/>
             <w:tcMar>
               <w:top w:w="15" w:type="dxa"/>
               <w:left w:w="15" w:type="dxa"/>
@@ -1748,7 +1757,7 @@
               <w:bottom w:val="nil"/>
               <w:right w:val="nil"/>
             </w:tcBorders>
-            <w:shd w:val="clear" w:color="auto" w:fill="FFFF00"/>
+            <w:shd w:val="clear" w:color="auto" w:fill="auto"/>
             <w:tcMar>
               <w:top w:w="15" w:type="dxa"/>
               <w:left w:w="15" w:type="dxa"/>
@@ -2718,6 +2727,404 @@
         </w:tc>
       </w:tr>
     </w:tbl>
+    <w:p>
+      <w:pPr>
+        <w:rPr>
+          <w:sz w:val="26"/>
+          <w:szCs w:val="26"/>
+        </w:rPr>
+      </w:pPr>
+    </w:p>
+    <w:p>
+      <w:pPr>
+        <w:rPr>
+          <w:sz w:val="26"/>
+          <w:szCs w:val="26"/>
+        </w:rPr>
+      </w:pPr>
+    </w:p>
+    <w:p>
+      <w:pPr>
+        <w:rPr>
+          <w:sz w:val="26"/>
+          <w:szCs w:val="26"/>
+        </w:rPr>
+      </w:pPr>
+    </w:p>
+    <w:p>
+      <w:pPr>
+        <w:rPr>
+          <w:sz w:val="26"/>
+          <w:szCs w:val="26"/>
+        </w:rPr>
+      </w:pPr>
+    </w:p>
+    <w:p>
+      <w:pPr>
+        <w:rPr>
+          <w:sz w:val="26"/>
+          <w:szCs w:val="26"/>
+        </w:rPr>
+      </w:pPr>
+    </w:p>
+    <w:p>
+      <w:pPr>
+        <w:rPr>
+          <w:sz w:val="26"/>
+          <w:szCs w:val="26"/>
+        </w:rPr>
+      </w:pPr>
+    </w:p>
+    <w:p>
+      <w:pPr>
+        <w:rPr>
+          <w:sz w:val="26"/>
+          <w:szCs w:val="26"/>
+        </w:rPr>
+      </w:pPr>
+    </w:p>
+    <w:p>
+      <w:pPr>
+        <w:pStyle w:val="Ttulo2"/>
+        <w:numPr>
+          <w:ilvl w:val="0"/>
+          <w:numId w:val="0"/>
+        </w:numPr>
+        <w:ind w:left="360"/>
+      </w:pPr>
+      <w:r>
+        <w:lastRenderedPageBreak/>
+        <w:t>5. TECNOLOGÍAS PROPUESTAS</w:t>
+      </w:r>
+    </w:p>
+    <w:p>
+      <w:pPr>
+        <w:rPr>
+          <w:rFonts w:ascii="Arial" w:hAnsi="Arial" w:cs="Arial"/>
+        </w:rPr>
+      </w:pPr>
+      <w:r>
+        <w:rPr>
+          <w:rFonts w:ascii="Arial" w:hAnsi="Arial" w:cs="Arial"/>
+        </w:rPr>
+        <w:t>Para el desarrollo del proyecto, se propone utilizar:</w:t>
+      </w:r>
+    </w:p>
+    <w:p>
+      <w:pPr>
+        <w:numPr>
+          <w:ilvl w:val="0"/>
+          <w:numId w:val="17"/>
+        </w:numPr>
+        <w:rPr>
+          <w:rFonts w:ascii="Arial" w:hAnsi="Arial" w:cs="Arial"/>
+        </w:rPr>
+      </w:pPr>
+      <w:r>
+        <w:rPr>
+          <w:rFonts w:ascii="Arial" w:hAnsi="Arial" w:cs="Arial"/>
+          <w:b/>
+          <w:bCs/>
+        </w:rPr>
+        <w:t>Front-</w:t>
+      </w:r>
+      <w:proofErr w:type="spellStart"/>
+      <w:r>
+        <w:rPr>
+          <w:rFonts w:ascii="Arial" w:hAnsi="Arial" w:cs="Arial"/>
+          <w:b/>
+          <w:bCs/>
+        </w:rPr>
+        <w:t>end</w:t>
+      </w:r>
+      <w:proofErr w:type="spellEnd"/>
+      <w:r>
+        <w:rPr>
+          <w:rFonts w:ascii="Arial" w:hAnsi="Arial" w:cs="Arial"/>
+          <w:b/>
+          <w:bCs/>
+        </w:rPr>
+        <w:t>:</w:t>
+      </w:r>
+    </w:p>
+    <w:p>
+      <w:pPr>
+        <w:numPr>
+          <w:ilvl w:val="1"/>
+          <w:numId w:val="17"/>
+        </w:numPr>
+        <w:rPr>
+          <w:rFonts w:ascii="Arial" w:hAnsi="Arial" w:cs="Arial"/>
+        </w:rPr>
+      </w:pPr>
+      <w:r>
+        <w:rPr>
+          <w:rFonts w:ascii="Arial" w:hAnsi="Arial" w:cs="Arial"/>
+          <w:b/>
+          <w:bCs/>
+        </w:rPr>
+        <w:t>Angular:</w:t>
+      </w:r>
+      <w:r>
+        <w:rPr>
+          <w:rFonts w:ascii="Arial" w:hAnsi="Arial" w:cs="Arial"/>
+        </w:rPr>
+        <w:t xml:space="preserve"> Un </w:t>
+      </w:r>
+      <w:proofErr w:type="spellStart"/>
+      <w:r>
+        <w:rPr>
+          <w:rFonts w:ascii="Arial" w:hAnsi="Arial" w:cs="Arial"/>
+        </w:rPr>
+        <w:t>framework</w:t>
+      </w:r>
+      <w:proofErr w:type="spellEnd"/>
+      <w:r>
+        <w:rPr>
+          <w:rFonts w:ascii="Arial" w:hAnsi="Arial" w:cs="Arial"/>
+        </w:rPr>
+        <w:t xml:space="preserve"> de JavaScript para construir aplicaciones web</w:t>
+      </w:r>
+      <w:r>
+        <w:rPr>
+          <w:rFonts w:ascii="Arial" w:hAnsi="Arial" w:cs="Arial"/>
+        </w:rPr>
+        <w:t>.</w:t>
+      </w:r>
+    </w:p>
+    <w:p>
+      <w:pPr>
+        <w:numPr>
+          <w:ilvl w:val="1"/>
+          <w:numId w:val="17"/>
+        </w:numPr>
+        <w:rPr>
+          <w:rFonts w:ascii="Arial" w:hAnsi="Arial" w:cs="Arial"/>
+        </w:rPr>
+      </w:pPr>
+      <w:proofErr w:type="spellStart"/>
+      <w:r>
+        <w:rPr>
+          <w:rFonts w:ascii="Arial" w:hAnsi="Arial" w:cs="Arial"/>
+          <w:b/>
+          <w:bCs/>
+        </w:rPr>
+        <w:t>Ionic</w:t>
+      </w:r>
+      <w:proofErr w:type="spellEnd"/>
+      <w:r>
+        <w:rPr>
+          <w:rFonts w:ascii="Arial" w:hAnsi="Arial" w:cs="Arial"/>
+          <w:b/>
+          <w:bCs/>
+        </w:rPr>
+        <w:t>:</w:t>
+      </w:r>
+      <w:r>
+        <w:rPr>
+          <w:rFonts w:ascii="Arial" w:hAnsi="Arial" w:cs="Arial"/>
+        </w:rPr>
+        <w:t xml:space="preserve"> Framework de desarrollo de aplicaciones móviles y PWA.</w:t>
+      </w:r>
+    </w:p>
+    <w:p>
+      <w:pPr>
+        <w:numPr>
+          <w:ilvl w:val="0"/>
+          <w:numId w:val="17"/>
+        </w:numPr>
+        <w:rPr>
+          <w:rFonts w:ascii="Arial" w:hAnsi="Arial" w:cs="Arial"/>
+        </w:rPr>
+      </w:pPr>
+      <w:r>
+        <w:rPr>
+          <w:rFonts w:ascii="Arial" w:hAnsi="Arial" w:cs="Arial"/>
+          <w:b/>
+          <w:bCs/>
+        </w:rPr>
+        <w:t>Back-</w:t>
+      </w:r>
+      <w:proofErr w:type="spellStart"/>
+      <w:r>
+        <w:rPr>
+          <w:rFonts w:ascii="Arial" w:hAnsi="Arial" w:cs="Arial"/>
+          <w:b/>
+          <w:bCs/>
+        </w:rPr>
+        <w:t>end</w:t>
+      </w:r>
+      <w:proofErr w:type="spellEnd"/>
+      <w:r>
+        <w:rPr>
+          <w:rFonts w:ascii="Arial" w:hAnsi="Arial" w:cs="Arial"/>
+          <w:b/>
+          <w:bCs/>
+        </w:rPr>
+        <w:t>:</w:t>
+      </w:r>
+    </w:p>
+    <w:p>
+      <w:pPr>
+        <w:numPr>
+          <w:ilvl w:val="1"/>
+          <w:numId w:val="17"/>
+        </w:numPr>
+        <w:rPr>
+          <w:rFonts w:ascii="Arial" w:hAnsi="Arial" w:cs="Arial"/>
+        </w:rPr>
+      </w:pPr>
+      <w:r>
+        <w:rPr>
+          <w:rFonts w:ascii="Arial" w:hAnsi="Arial" w:cs="Arial"/>
+          <w:b/>
+          <w:bCs/>
+        </w:rPr>
+        <w:t xml:space="preserve">Spring </w:t>
+      </w:r>
+      <w:proofErr w:type="spellStart"/>
+      <w:r>
+        <w:rPr>
+          <w:rFonts w:ascii="Arial" w:hAnsi="Arial" w:cs="Arial"/>
+          <w:b/>
+          <w:bCs/>
+        </w:rPr>
+        <w:t>Boot</w:t>
+      </w:r>
+      <w:proofErr w:type="spellEnd"/>
+      <w:r>
+        <w:rPr>
+          <w:rFonts w:ascii="Arial" w:hAnsi="Arial" w:cs="Arial"/>
+          <w:b/>
+          <w:bCs/>
+        </w:rPr>
+        <w:t xml:space="preserve"> con </w:t>
+      </w:r>
+      <w:proofErr w:type="spellStart"/>
+      <w:r>
+        <w:rPr>
+          <w:rFonts w:ascii="Arial" w:hAnsi="Arial" w:cs="Arial"/>
+          <w:b/>
+          <w:bCs/>
+        </w:rPr>
+        <w:t>Kotlin</w:t>
+      </w:r>
+      <w:proofErr w:type="spellEnd"/>
+      <w:r>
+        <w:rPr>
+          <w:rFonts w:ascii="Arial" w:hAnsi="Arial" w:cs="Arial"/>
+          <w:b/>
+          <w:bCs/>
+        </w:rPr>
+        <w:t xml:space="preserve">: </w:t>
+      </w:r>
+      <w:r>
+        <w:rPr>
+          <w:rFonts w:ascii="Arial" w:hAnsi="Arial" w:cs="Arial"/>
+        </w:rPr>
+        <w:t xml:space="preserve">Spring </w:t>
+      </w:r>
+      <w:proofErr w:type="spellStart"/>
+      <w:r>
+        <w:rPr>
+          <w:rFonts w:ascii="Arial" w:hAnsi="Arial" w:cs="Arial"/>
+        </w:rPr>
+        <w:t>Boot</w:t>
+      </w:r>
+      <w:proofErr w:type="spellEnd"/>
+      <w:r>
+        <w:rPr>
+          <w:rFonts w:ascii="Arial" w:hAnsi="Arial" w:cs="Arial"/>
+        </w:rPr>
+        <w:t xml:space="preserve"> es un </w:t>
+      </w:r>
+      <w:proofErr w:type="spellStart"/>
+      <w:r>
+        <w:rPr>
+          <w:rFonts w:ascii="Arial" w:hAnsi="Arial" w:cs="Arial"/>
+        </w:rPr>
+        <w:t>framework</w:t>
+      </w:r>
+      <w:proofErr w:type="spellEnd"/>
+      <w:r>
+        <w:rPr>
+          <w:rFonts w:ascii="Arial" w:hAnsi="Arial" w:cs="Arial"/>
+        </w:rPr>
+        <w:t xml:space="preserve"> basado en Java que simplifica la creación de aplicaciones web de forma eficiente y rápida. En este proyecto, optaremos por usar </w:t>
+      </w:r>
+      <w:proofErr w:type="spellStart"/>
+      <w:r>
+        <w:rPr>
+          <w:rFonts w:ascii="Arial" w:hAnsi="Arial" w:cs="Arial"/>
+        </w:rPr>
+        <w:t>Kotlin</w:t>
+      </w:r>
+      <w:proofErr w:type="spellEnd"/>
+      <w:r>
+        <w:rPr>
+          <w:rFonts w:ascii="Arial" w:hAnsi="Arial" w:cs="Arial"/>
+        </w:rPr>
+        <w:t>, un lenguaje moderno y conciso, como el lenguaje de programación principal para el back-</w:t>
+      </w:r>
+      <w:proofErr w:type="spellStart"/>
+      <w:r>
+        <w:rPr>
+          <w:rFonts w:ascii="Arial" w:hAnsi="Arial" w:cs="Arial"/>
+        </w:rPr>
+        <w:t>end</w:t>
+      </w:r>
+      <w:proofErr w:type="spellEnd"/>
+      <w:r>
+        <w:rPr>
+          <w:rFonts w:ascii="Arial" w:hAnsi="Arial" w:cs="Arial"/>
+        </w:rPr>
+        <w:t>.</w:t>
+      </w:r>
+    </w:p>
+    <w:p>
+      <w:pPr>
+        <w:numPr>
+          <w:ilvl w:val="1"/>
+          <w:numId w:val="17"/>
+        </w:numPr>
+        <w:rPr>
+          <w:rFonts w:ascii="Arial" w:hAnsi="Arial" w:cs="Arial"/>
+        </w:rPr>
+      </w:pPr>
+      <w:r>
+        <w:rPr>
+          <w:rFonts w:ascii="Arial" w:hAnsi="Arial" w:cs="Arial"/>
+          <w:b/>
+          <w:bCs/>
+        </w:rPr>
+        <w:t>MongoDB:</w:t>
+      </w:r>
+      <w:r>
+        <w:rPr>
+          <w:rFonts w:ascii="Arial" w:hAnsi="Arial" w:cs="Arial"/>
+        </w:rPr>
+        <w:t xml:space="preserve"> Es una base de datos NoSQL orientada a documentos, lo que facilita el almacenamiento y gestión de datos en formatos flexibles y escalables.</w:t>
+      </w:r>
+    </w:p>
+    <w:p>
+      <w:pPr>
+        <w:rPr>
+          <w:rFonts w:ascii="Arial" w:hAnsi="Arial" w:cs="Arial"/>
+        </w:rPr>
+      </w:pPr>
+      <w:r>
+        <w:rPr>
+          <w:rFonts w:ascii="Arial" w:hAnsi="Arial" w:cs="Arial"/>
+        </w:rPr>
+        <w:t>Con estas tecnologías, se busca conseguir una solución robusta, escalable y de alto rendimiento</w:t>
+      </w:r>
+      <w:r>
+        <w:rPr>
+          <w:rFonts w:ascii="Arial" w:hAnsi="Arial" w:cs="Arial"/>
+        </w:rPr>
+        <w:t>.</w:t>
+      </w:r>
+    </w:p>
     <w:p>
       <w:pPr>
         <w:rPr>
@@ -2948,7 +3355,6 @@
         <w:jc w:val="right"/>
       </w:pPr>
       <w:r>
-        <w:lastRenderedPageBreak/>
         <w:t>Departamento de Informática y Comunicaciones</w:t>
       </w:r>
       <w:r>
@@ -2980,7 +3386,7 @@
         <w:rPr>
           <w:noProof/>
         </w:rPr>
-        <w:t>domingo, 10 de septiembre de 2023</w:t>
+        <w:t>martes, 12 de septiembre de 2023</w:t>
       </w:r>
       <w:r>
         <w:fldChar w:fldCharType="end"/>
@@ -5084,6 +5490,155 @@
     </w:lvl>
   </w:abstractNum>
   <w:abstractNum w:abstractNumId="14" w15:restartNumberingAfterBreak="0">
+    <w:nsid w:val="58B30C32"/>
+    <w:multiLevelType w:val="multilevel"/>
+    <w:tmpl w:val="34B8076C"/>
+    <w:lvl w:ilvl="0">
+      <w:start w:val="1"/>
+      <w:numFmt w:val="bullet"/>
+      <w:lvlText w:val=""/>
+      <w:lvlJc w:val="left"/>
+      <w:pPr>
+        <w:tabs>
+          <w:tab w:val="num" w:pos="720"/>
+        </w:tabs>
+        <w:ind w:left="720" w:hanging="360"/>
+      </w:pPr>
+      <w:rPr>
+        <w:rFonts w:ascii="Symbol" w:hAnsi="Symbol" w:hint="default"/>
+        <w:sz w:val="20"/>
+      </w:rPr>
+    </w:lvl>
+    <w:lvl w:ilvl="1">
+      <w:start w:val="1"/>
+      <w:numFmt w:val="bullet"/>
+      <w:lvlText w:val=""/>
+      <w:lvlJc w:val="left"/>
+      <w:pPr>
+        <w:tabs>
+          <w:tab w:val="num" w:pos="1440"/>
+        </w:tabs>
+        <w:ind w:left="1440" w:hanging="360"/>
+      </w:pPr>
+      <w:rPr>
+        <w:rFonts w:ascii="Symbol" w:hAnsi="Symbol" w:hint="default"/>
+        <w:sz w:val="20"/>
+      </w:rPr>
+    </w:lvl>
+    <w:lvl w:ilvl="2" w:tentative="1">
+      <w:start w:val="1"/>
+      <w:numFmt w:val="bullet"/>
+      <w:lvlText w:val=""/>
+      <w:lvlJc w:val="left"/>
+      <w:pPr>
+        <w:tabs>
+          <w:tab w:val="num" w:pos="2160"/>
+        </w:tabs>
+        <w:ind w:left="2160" w:hanging="360"/>
+      </w:pPr>
+      <w:rPr>
+        <w:rFonts w:ascii="Symbol" w:hAnsi="Symbol" w:hint="default"/>
+        <w:sz w:val="20"/>
+      </w:rPr>
+    </w:lvl>
+    <w:lvl w:ilvl="3" w:tentative="1">
+      <w:start w:val="1"/>
+      <w:numFmt w:val="bullet"/>
+      <w:lvlText w:val=""/>
+      <w:lvlJc w:val="left"/>
+      <w:pPr>
+        <w:tabs>
+          <w:tab w:val="num" w:pos="2880"/>
+        </w:tabs>
+        <w:ind w:left="2880" w:hanging="360"/>
+      </w:pPr>
+      <w:rPr>
+        <w:rFonts w:ascii="Symbol" w:hAnsi="Symbol" w:hint="default"/>
+        <w:sz w:val="20"/>
+      </w:rPr>
+    </w:lvl>
+    <w:lvl w:ilvl="4" w:tentative="1">
+      <w:start w:val="1"/>
+      <w:numFmt w:val="bullet"/>
+      <w:lvlText w:val=""/>
+      <w:lvlJc w:val="left"/>
+      <w:pPr>
+        <w:tabs>
+          <w:tab w:val="num" w:pos="3600"/>
+        </w:tabs>
+        <w:ind w:left="3600" w:hanging="360"/>
+      </w:pPr>
+      <w:rPr>
+        <w:rFonts w:ascii="Symbol" w:hAnsi="Symbol" w:hint="default"/>
+        <w:sz w:val="20"/>
+      </w:rPr>
+    </w:lvl>
+    <w:lvl w:ilvl="5" w:tentative="1">
+      <w:start w:val="1"/>
+      <w:numFmt w:val="bullet"/>
+      <w:lvlText w:val=""/>
+      <w:lvlJc w:val="left"/>
+      <w:pPr>
+        <w:tabs>
+          <w:tab w:val="num" w:pos="4320"/>
+        </w:tabs>
+        <w:ind w:left="4320" w:hanging="360"/>
+      </w:pPr>
+      <w:rPr>
+        <w:rFonts w:ascii="Symbol" w:hAnsi="Symbol" w:hint="default"/>
+        <w:sz w:val="20"/>
+      </w:rPr>
+    </w:lvl>
+    <w:lvl w:ilvl="6" w:tentative="1">
+      <w:start w:val="1"/>
+      <w:numFmt w:val="bullet"/>
+      <w:lvlText w:val=""/>
+      <w:lvlJc w:val="left"/>
+      <w:pPr>
+        <w:tabs>
+          <w:tab w:val="num" w:pos="5040"/>
+        </w:tabs>
+        <w:ind w:left="5040" w:hanging="360"/>
+      </w:pPr>
+      <w:rPr>
+        <w:rFonts w:ascii="Symbol" w:hAnsi="Symbol" w:hint="default"/>
+        <w:sz w:val="20"/>
+      </w:rPr>
+    </w:lvl>
+    <w:lvl w:ilvl="7" w:tentative="1">
+      <w:start w:val="1"/>
+      <w:numFmt w:val="bullet"/>
+      <w:lvlText w:val=""/>
+      <w:lvlJc w:val="left"/>
+      <w:pPr>
+        <w:tabs>
+          <w:tab w:val="num" w:pos="5760"/>
+        </w:tabs>
+        <w:ind w:left="5760" w:hanging="360"/>
+      </w:pPr>
+      <w:rPr>
+        <w:rFonts w:ascii="Symbol" w:hAnsi="Symbol" w:hint="default"/>
+        <w:sz w:val="20"/>
+      </w:rPr>
+    </w:lvl>
+    <w:lvl w:ilvl="8" w:tentative="1">
+      <w:start w:val="1"/>
+      <w:numFmt w:val="bullet"/>
+      <w:lvlText w:val=""/>
+      <w:lvlJc w:val="left"/>
+      <w:pPr>
+        <w:tabs>
+          <w:tab w:val="num" w:pos="6480"/>
+        </w:tabs>
+        <w:ind w:left="6480" w:hanging="360"/>
+      </w:pPr>
+      <w:rPr>
+        <w:rFonts w:ascii="Symbol" w:hAnsi="Symbol" w:hint="default"/>
+        <w:sz w:val="20"/>
+      </w:rPr>
+    </w:lvl>
+  </w:abstractNum>
+  <w:abstractNum w:abstractNumId="15" w15:restartNumberingAfterBreak="0">
     <w:nsid w:val="68071BB7"/>
     <w:multiLevelType w:val="hybridMultilevel"/>
     <w:tmpl w:val="F4C60936"/>
@@ -5222,6 +5777,95 @@
       <w:rPr>
         <w:rFonts w:cs="Times New Roman"/>
       </w:rPr>
+    </w:lvl>
+  </w:abstractNum>
+  <w:abstractNum w:abstractNumId="16" w15:restartNumberingAfterBreak="0">
+    <w:nsid w:val="7F3D2C22"/>
+    <w:multiLevelType w:val="hybridMultilevel"/>
+    <w:tmpl w:val="2D521FEE"/>
+    <w:lvl w:ilvl="0" w:tplc="FFFFFFFF">
+      <w:start w:val="1"/>
+      <w:numFmt w:val="decimal"/>
+      <w:lvlText w:val="%1."/>
+      <w:lvlJc w:val="left"/>
+      <w:pPr>
+        <w:ind w:left="720" w:hanging="360"/>
+      </w:pPr>
+      <w:rPr>
+        <w:rFonts w:hint="default"/>
+      </w:rPr>
+    </w:lvl>
+    <w:lvl w:ilvl="1" w:tplc="FFFFFFFF" w:tentative="1">
+      <w:start w:val="1"/>
+      <w:numFmt w:val="lowerLetter"/>
+      <w:lvlText w:val="%2."/>
+      <w:lvlJc w:val="left"/>
+      <w:pPr>
+        <w:ind w:left="1440" w:hanging="360"/>
+      </w:pPr>
+    </w:lvl>
+    <w:lvl w:ilvl="2" w:tplc="FFFFFFFF" w:tentative="1">
+      <w:start w:val="1"/>
+      <w:numFmt w:val="lowerRoman"/>
+      <w:lvlText w:val="%3."/>
+      <w:lvlJc w:val="right"/>
+      <w:pPr>
+        <w:ind w:left="2160" w:hanging="180"/>
+      </w:pPr>
+    </w:lvl>
+    <w:lvl w:ilvl="3" w:tplc="FFFFFFFF" w:tentative="1">
+      <w:start w:val="1"/>
+      <w:numFmt w:val="decimal"/>
+      <w:lvlText w:val="%4."/>
+      <w:lvlJc w:val="left"/>
+      <w:pPr>
+        <w:ind w:left="2880" w:hanging="360"/>
+      </w:pPr>
+    </w:lvl>
+    <w:lvl w:ilvl="4" w:tplc="FFFFFFFF" w:tentative="1">
+      <w:start w:val="1"/>
+      <w:numFmt w:val="lowerLetter"/>
+      <w:lvlText w:val="%5."/>
+      <w:lvlJc w:val="left"/>
+      <w:pPr>
+        <w:ind w:left="3600" w:hanging="360"/>
+      </w:pPr>
+    </w:lvl>
+    <w:lvl w:ilvl="5" w:tplc="FFFFFFFF" w:tentative="1">
+      <w:start w:val="1"/>
+      <w:numFmt w:val="lowerRoman"/>
+      <w:lvlText w:val="%6."/>
+      <w:lvlJc w:val="right"/>
+      <w:pPr>
+        <w:ind w:left="4320" w:hanging="180"/>
+      </w:pPr>
+    </w:lvl>
+    <w:lvl w:ilvl="6" w:tplc="FFFFFFFF" w:tentative="1">
+      <w:start w:val="1"/>
+      <w:numFmt w:val="decimal"/>
+      <w:lvlText w:val="%7."/>
+      <w:lvlJc w:val="left"/>
+      <w:pPr>
+        <w:ind w:left="5040" w:hanging="360"/>
+      </w:pPr>
+    </w:lvl>
+    <w:lvl w:ilvl="7" w:tplc="FFFFFFFF" w:tentative="1">
+      <w:start w:val="1"/>
+      <w:numFmt w:val="lowerLetter"/>
+      <w:lvlText w:val="%8."/>
+      <w:lvlJc w:val="left"/>
+      <w:pPr>
+        <w:ind w:left="5760" w:hanging="360"/>
+      </w:pPr>
+    </w:lvl>
+    <w:lvl w:ilvl="8" w:tplc="FFFFFFFF" w:tentative="1">
+      <w:start w:val="1"/>
+      <w:numFmt w:val="lowerRoman"/>
+      <w:lvlText w:val="%9."/>
+      <w:lvlJc w:val="right"/>
+      <w:pPr>
+        <w:ind w:left="6480" w:hanging="180"/>
+      </w:pPr>
     </w:lvl>
   </w:abstractNum>
   <w:num w:numId="1" w16cid:durableId="2037849400">
@@ -5246,7 +5890,7 @@
     <w:abstractNumId w:val="11"/>
   </w:num>
   <w:num w:numId="8" w16cid:durableId="1285306805">
-    <w:abstractNumId w:val="14"/>
+    <w:abstractNumId w:val="15"/>
   </w:num>
   <w:num w:numId="9" w16cid:durableId="628782933">
     <w:abstractNumId w:val="8"/>
@@ -5271,6 +5915,12 @@
   </w:num>
   <w:num w:numId="16" w16cid:durableId="2025085686">
     <w:abstractNumId w:val="9"/>
+  </w:num>
+  <w:num w:numId="17" w16cid:durableId="617294034">
+    <w:abstractNumId w:val="14"/>
+  </w:num>
+  <w:num w:numId="18" w16cid:durableId="1281954496">
+    <w:abstractNumId w:val="16"/>
   </w:num>
   <w:numIdMacAtCleanup w:val="10"/>
 </w:numbering>
@@ -7579,6 +8229,15 @@
 </file>
 
 <file path=customXml/item1.xml><?xml version="1.0" encoding="utf-8"?>
+<?mso-contentType ?>
+<FormTemplates xmlns="http://schemas.microsoft.com/sharepoint/v3/contenttype/forms">
+  <Display>DocumentLibraryForm</Display>
+  <Edit>DocumentLibraryForm</Edit>
+  <New>DocumentLibraryForm</New>
+</FormTemplates>
+</file>
+
+<file path=customXml/item2.xml><?xml version="1.0" encoding="utf-8"?>
 <ct:contentTypeSchema xmlns:ct="http://schemas.microsoft.com/office/2006/metadata/contentType" xmlns:ma="http://schemas.microsoft.com/office/2006/metadata/properties/metaAttributes" ct:_="" ma:_="" ma:contentTypeName="Documento" ma:contentTypeID="0x0101004570E7C2C76EDE489096FCEF7559A6AA" ma:contentTypeVersion="12" ma:contentTypeDescription="Crear nuevo documento." ma:contentTypeScope="" ma:versionID="b28e82d2d198f0a34f67fa393e9ae776">
   <xsd:schema xmlns:xsd="http://www.w3.org/2001/XMLSchema" xmlns:xs="http://www.w3.org/2001/XMLSchema" xmlns:p="http://schemas.microsoft.com/office/2006/metadata/properties" xmlns:ns2="ad69ef14-b3c8-4a66-a256-4dd6cfb4b349" xmlns:ns3="b4309dc7-ed55-4970-a1be-7caa97535054" targetNamespace="http://schemas.microsoft.com/office/2006/metadata/properties" ma:root="true" ma:fieldsID="8bcd496e11d08a959eb86b529813997b" ns2:_="" ns3:_="">
     <xsd:import namespace="ad69ef14-b3c8-4a66-a256-4dd6cfb4b349"/>
@@ -7795,16 +8454,11 @@
 </ct:contentTypeSchema>
 </file>
 
-<file path=customXml/item2.xml><?xml version="1.0" encoding="utf-8"?>
-<?mso-contentType ?>
-<FormTemplates xmlns="http://schemas.microsoft.com/sharepoint/v3/contenttype/forms">
-  <Display>DocumentLibraryForm</Display>
-  <Edit>DocumentLibraryForm</Edit>
-  <New>DocumentLibraryForm</New>
-</FormTemplates>
+<file path=customXml/item3.xml><?xml version="1.0" encoding="utf-8"?>
+<b:Sources xmlns:b="http://schemas.openxmlformats.org/officeDocument/2006/bibliography" xmlns="http://schemas.openxmlformats.org/officeDocument/2006/bibliography" SelectedStyle="\APA.XSL" StyleName="APA"/>
 </file>
 
-<file path=customXml/item3.xml><?xml version="1.0" encoding="utf-8"?>
+<file path=customXml/item4.xml><?xml version="1.0" encoding="utf-8"?>
 <p:properties xmlns:p="http://schemas.microsoft.com/office/2006/metadata/properties" xmlns:xsi="http://www.w3.org/2001/XMLSchema-instance" xmlns:pc="http://schemas.microsoft.com/office/infopath/2007/PartnerControls">
   <documentManagement>
     <lcf76f155ced4ddcb4097134ff3c332f xmlns="b4309dc7-ed55-4970-a1be-7caa97535054">
@@ -7815,11 +8469,15 @@
 </p:properties>
 </file>
 
-<file path=customXml/item4.xml><?xml version="1.0" encoding="utf-8"?>
-<b:Sources xmlns:b="http://schemas.openxmlformats.org/officeDocument/2006/bibliography" xmlns="http://schemas.openxmlformats.org/officeDocument/2006/bibliography" SelectedStyle="\APA.XSL" StyleName="APA"/>
+<file path=customXml/itemProps1.xml><?xml version="1.0" encoding="utf-8"?>
+<ds:datastoreItem xmlns:ds="http://schemas.openxmlformats.org/officeDocument/2006/customXml" ds:itemID="{0780E539-CA7B-40C1-9B15-4F8CFC59C4BE}">
+  <ds:schemaRefs>
+    <ds:schemaRef ds:uri="http://schemas.microsoft.com/sharepoint/v3/contenttype/forms"/>
+  </ds:schemaRefs>
+</ds:datastoreItem>
 </file>
 
-<file path=customXml/itemProps1.xml><?xml version="1.0" encoding="utf-8"?>
+<file path=customXml/itemProps2.xml><?xml version="1.0" encoding="utf-8"?>
 <ds:datastoreItem xmlns:ds="http://schemas.openxmlformats.org/officeDocument/2006/customXml" ds:itemID="{8DE2A68D-F4C0-43DB-9CBB-C219ABECA647}">
   <ds:schemaRefs>
     <ds:schemaRef ds:uri="http://schemas.microsoft.com/office/2006/metadata/contentType"/>
@@ -7838,15 +8496,15 @@
 </ds:datastoreItem>
 </file>
 
-<file path=customXml/itemProps2.xml><?xml version="1.0" encoding="utf-8"?>
-<ds:datastoreItem xmlns:ds="http://schemas.openxmlformats.org/officeDocument/2006/customXml" ds:itemID="{0780E539-CA7B-40C1-9B15-4F8CFC59C4BE}">
+<file path=customXml/itemProps3.xml><?xml version="1.0" encoding="utf-8"?>
+<ds:datastoreItem xmlns:ds="http://schemas.openxmlformats.org/officeDocument/2006/customXml" ds:itemID="{C439FCB1-9203-4651-A1AB-80DB39F48A95}">
   <ds:schemaRefs>
-    <ds:schemaRef ds:uri="http://schemas.microsoft.com/sharepoint/v3/contenttype/forms"/>
+    <ds:schemaRef ds:uri="http://schemas.openxmlformats.org/officeDocument/2006/bibliography"/>
   </ds:schemaRefs>
 </ds:datastoreItem>
 </file>
 
-<file path=customXml/itemProps3.xml><?xml version="1.0" encoding="utf-8"?>
+<file path=customXml/itemProps4.xml><?xml version="1.0" encoding="utf-8"?>
 <ds:datastoreItem xmlns:ds="http://schemas.openxmlformats.org/officeDocument/2006/customXml" ds:itemID="{8F3851DE-AA40-45FF-AB79-1EBE5C130DC1}">
   <ds:schemaRefs>
     <ds:schemaRef ds:uri="http://schemas.microsoft.com/office/2006/metadata/properties"/>
@@ -7855,12 +8513,4 @@
     <ds:schemaRef ds:uri="ad69ef14-b3c8-4a66-a256-4dd6cfb4b349"/>
   </ds:schemaRefs>
 </ds:datastoreItem>
-</file>
-
-<file path=customXml/itemProps4.xml><?xml version="1.0" encoding="utf-8"?>
-<ds:datastoreItem xmlns:ds="http://schemas.openxmlformats.org/officeDocument/2006/customXml" ds:itemID="{C439FCB1-9203-4651-A1AB-80DB39F48A95}">
-  <ds:schemaRefs>
-    <ds:schemaRef ds:uri="http://schemas.openxmlformats.org/officeDocument/2006/bibliography"/>
-  </ds:schemaRefs>
-</ds:datastoreItem>
 </file>
</xml_diff>